<commit_message>
Changes made post tax test
</commit_message>
<xml_diff>
--- a/Goals.docx
+++ b/Goals.docx
@@ -710,6 +710,49 @@
               <w:t xml:space="preserve"> August</w:t>
             </w:r>
           </w:p>
+        </w:tc>
+      </w:tr>
+      <w:tr>
+        <w:tc>
+          <w:tcPr>
+            <w:tcW w:w="1556" w:type="dxa"/>
+          </w:tcPr>
+          <w:p>
+            <w:r>
+              <w:t>18</w:t>
+            </w:r>
+            <w:r>
+              <w:rPr>
+                <w:vertAlign w:val="superscript"/>
+              </w:rPr>
+              <w:t>th</w:t>
+            </w:r>
+            <w:r>
+              <w:t xml:space="preserve"> August</w:t>
+            </w:r>
+          </w:p>
+        </w:tc>
+        <w:tc>
+          <w:tcPr>
+            <w:tcW w:w="3902" w:type="dxa"/>
+          </w:tcPr>
+          <w:p>
+            <w:r>
+              <w:t>Payslip class tests</w:t>
+            </w:r>
+          </w:p>
+        </w:tc>
+        <w:tc>
+          <w:tcPr>
+            <w:tcW w:w="1803" w:type="dxa"/>
+          </w:tcPr>
+          <w:p/>
+        </w:tc>
+        <w:tc>
+          <w:tcPr>
+            <w:tcW w:w="1755" w:type="dxa"/>
+          </w:tcPr>
+          <w:p/>
         </w:tc>
       </w:tr>
     </w:tbl>

</xml_diff>